<commit_message>
[TASK:5] Move the profile module into the subcommand framework.
</commit_message>
<xml_diff>
--- a/GEAR/doc/How to Add a New Subcommand.docx
+++ b/GEAR/doc/How to Add a New Subcommand.docx
@@ -294,13 +294,7 @@
         <w:rPr>
           <w:rFonts w:hint="eastAsia"/>
         </w:rPr>
-        <w:t xml:space="preserve"> of </w:t>
-      </w:r>
-      <w:r>
-        <w:rPr>
-          <w:rFonts w:hint="eastAsia"/>
-        </w:rPr>
-        <w:t>GEAR</w:t>
+        <w:t xml:space="preserve"> of GEAR</w:t>
       </w:r>
       <w:r>
         <w:rPr>
@@ -829,7 +823,6 @@
         <w:rPr>
           <w:rFonts w:hint="eastAsia"/>
         </w:rPr>
-        <w:lastRenderedPageBreak/>
         <w:t xml:space="preserve">Override </w:t>
       </w:r>
       <w:r>
@@ -928,11 +921,6 @@
       </w:r>
     </w:p>
     <w:p>
-      <w:pPr>
-        <w:rPr>
-          <w:rFonts w:hint="eastAsia"/>
-        </w:rPr>
-      </w:pPr>
       <w:r>
         <w:rPr>
           <w:rFonts w:hint="eastAsia"/>
@@ -1024,9 +1012,6 @@
     <w:p>
       <w:pPr>
         <w:pStyle w:val="3"/>
-        <w:rPr>
-          <w:rFonts w:hint="eastAsia"/>
-        </w:rPr>
       </w:pPr>
       <w:r>
         <w:rPr>
@@ -1139,9 +1124,6 @@
     <w:p>
       <w:pPr>
         <w:pStyle w:val="3"/>
-        <w:rPr>
-          <w:rFonts w:hint="eastAsia"/>
-        </w:rPr>
       </w:pPr>
       <w:r>
         <w:rPr>
@@ -1175,11 +1157,6 @@
       </w:r>
     </w:p>
     <w:p>
-      <w:pPr>
-        <w:rPr>
-          <w:rFonts w:hint="eastAsia"/>
-        </w:rPr>
-      </w:pPr>
       <w:r>
         <w:rPr>
           <w:rFonts w:hint="eastAsia"/>
@@ -1249,9 +1226,6 @@
     <w:p>
       <w:pPr>
         <w:pStyle w:val="3"/>
-        <w:rPr>
-          <w:rFonts w:hint="eastAsia"/>
-        </w:rPr>
       </w:pPr>
       <w:r>
         <w:rPr>
@@ -1285,6 +1259,11 @@
       </w:r>
     </w:p>
     <w:p>
+      <w:pPr>
+        <w:rPr>
+          <w:rFonts w:hint="eastAsia"/>
+        </w:rPr>
+      </w:pPr>
       <w:r>
         <w:rPr>
           <w:rFonts w:ascii="Courier New" w:hAnsi="Courier New" w:cs="Courier New"/>
@@ -1514,119 +1493,165 @@
         <w:rPr>
           <w:rFonts w:hint="eastAsia"/>
         </w:rPr>
-        <w:t>s</w:t>
-      </w:r>
-      <w:bookmarkStart w:id="0" w:name="_GoBack"/>
-      <w:bookmarkEnd w:id="0"/>
-      <w:r>
-        <w:rPr>
-          <w:rFonts w:hint="eastAsia"/>
-        </w:rPr>
-        <w:t>.</w:t>
+        <w:t>s.</w:t>
       </w:r>
     </w:p>
     <w:p>
-      <w:pPr>
-        <w:pStyle w:val="3"/>
-        <w:rPr>
-          <w:rFonts w:hint="eastAsia"/>
-        </w:rPr>
-      </w:pPr>
-      <w:r>
-        <w:rPr>
-          <w:rFonts w:hint="eastAsia"/>
-        </w:rPr>
-        <w:t>Override</w:t>
-      </w:r>
-      <w:r>
-        <w:rPr>
-          <w:rFonts w:hint="eastAsia"/>
-        </w:rPr>
-        <w:t xml:space="preserve"> the</w:t>
-      </w:r>
-      <w:r>
-        <w:rPr>
-          <w:rFonts w:hint="eastAsia"/>
-        </w:rPr>
-        <w:t xml:space="preserve"> </w:t>
-      </w:r>
-      <w:r>
-        <w:rPr>
-          <w:rFonts w:ascii="Courier New" w:hAnsi="Courier New" w:cs="Courier New"/>
-        </w:rPr>
-        <w:t>createCommandImpl</w:t>
-      </w:r>
-      <w:r>
-        <w:rPr>
-          <w:rFonts w:hint="eastAsia"/>
-        </w:rPr>
-        <w:t xml:space="preserve"> method</w:t>
+      <w:r>
+        <w:rPr>
+          <w:rFonts w:hint="eastAsia"/>
+        </w:rPr>
+        <w:t>Note that don</w:t>
+      </w:r>
+      <w:r>
+        <w:t>’</w:t>
+      </w:r>
+      <w:r>
+        <w:rPr>
+          <w:rFonts w:hint="eastAsia"/>
+        </w:rPr>
+        <w:t xml:space="preserve">t print any log with </w:t>
+      </w:r>
+      <w:r>
+        <w:rPr>
+          <w:rFonts w:ascii="Courier New" w:hAnsi="Courier New" w:cs="Courier New"/>
+        </w:rPr>
+        <w:t>gear.util.Logger</w:t>
+      </w:r>
+      <w:r>
+        <w:rPr>
+          <w:rFonts w:hint="eastAsia"/>
+        </w:rPr>
+        <w:t xml:space="preserve"> in this method, because the </w:t>
+      </w:r>
+      <w:r>
+        <w:rPr>
+          <w:rFonts w:ascii="Courier New" w:hAnsi="Courier New" w:cs="Courier New"/>
+        </w:rPr>
+        <w:t>Command</w:t>
+      </w:r>
+      <w:r>
+        <w:rPr>
+          <w:rFonts w:hint="eastAsia"/>
+        </w:rPr>
+        <w:t xml:space="preserve"> base class won</w:t>
+      </w:r>
+      <w:r>
+        <w:t>’</w:t>
+      </w:r>
+      <w:r>
+        <w:rPr>
+          <w:rFonts w:hint="eastAsia"/>
+        </w:rPr>
+        <w:t xml:space="preserve">t set the log filename to the value of </w:t>
+      </w:r>
+      <w:r>
+        <w:rPr>
+          <w:rFonts w:ascii="Times New Roman" w:hAnsi="Times New Roman" w:cs="Times New Roman"/>
+        </w:rPr>
+        <w:t>--out</w:t>
+      </w:r>
+      <w:r>
+        <w:rPr>
+          <w:rFonts w:hint="eastAsia"/>
+        </w:rPr>
+        <w:t xml:space="preserve"> until this method is ended.</w:t>
       </w:r>
     </w:p>
     <w:p>
       <w:pPr>
-        <w:rPr>
-          <w:rFonts w:hint="eastAsia"/>
-        </w:rPr>
-      </w:pPr>
-      <w:r>
-        <w:rPr>
-          <w:rFonts w:hint="eastAsia"/>
-        </w:rPr>
-        <w:t xml:space="preserve">This method must create and return the corresponding </w:t>
-      </w:r>
-      <w:r>
-        <w:rPr>
-          <w:rFonts w:ascii="Courier New" w:hAnsi="Courier New" w:cs="Courier New"/>
-        </w:rPr>
-        <w:t>CommandImpl</w:t>
-      </w:r>
-      <w:r>
-        <w:rPr>
-          <w:rFonts w:hint="eastAsia"/>
-        </w:rPr>
-        <w:t xml:space="preserve"> partner.</w:t>
-      </w:r>
-      <w:r>
-        <w:rPr>
-          <w:rFonts w:hint="eastAsia"/>
-        </w:rPr>
-        <w:t xml:space="preserve"> The framework will then call </w:t>
-      </w:r>
-      <w:r>
-        <w:rPr>
-          <w:rFonts w:ascii="Courier New" w:hAnsi="Courier New" w:cs="Courier New"/>
-        </w:rPr>
-        <w:t>execute</w:t>
-      </w:r>
-      <w:r>
-        <w:rPr>
-          <w:rFonts w:hint="eastAsia"/>
-        </w:rPr>
-        <w:t xml:space="preserve"> on the CommandImpl instance to finally execute the subcommand.</w:t>
+        <w:pStyle w:val="3"/>
+      </w:pPr>
+      <w:r>
+        <w:rPr>
+          <w:rFonts w:hint="eastAsia"/>
+        </w:rPr>
+        <w:t>Override</w:t>
+      </w:r>
+      <w:r>
+        <w:rPr>
+          <w:rFonts w:hint="eastAsia"/>
+        </w:rPr>
+        <w:t xml:space="preserve"> the</w:t>
+      </w:r>
+      <w:r>
+        <w:rPr>
+          <w:rFonts w:hint="eastAsia"/>
+        </w:rPr>
+        <w:t xml:space="preserve"> </w:t>
+      </w:r>
+      <w:r>
+        <w:rPr>
+          <w:rFonts w:ascii="Courier New" w:hAnsi="Courier New" w:cs="Courier New"/>
+        </w:rPr>
+        <w:t>createCommandImpl</w:t>
+      </w:r>
+      <w:r>
+        <w:rPr>
+          <w:rFonts w:hint="eastAsia"/>
+        </w:rPr>
+        <w:t xml:space="preserve"> method</w:t>
       </w:r>
     </w:p>
     <w:p>
-      <w:pPr>
-        <w:pStyle w:val="2"/>
-        <w:rPr>
-          <w:rFonts w:ascii="Courier New" w:hAnsi="Courier New" w:cs="Courier New" w:hint="eastAsia"/>
-        </w:rPr>
-      </w:pPr>
-      <w:r>
-        <w:rPr>
-          <w:rFonts w:hint="eastAsia"/>
-        </w:rPr>
-        <w:t xml:space="preserve">Register the New Subcommand into </w:t>
-      </w:r>
-      <w:r>
-        <w:rPr>
-          <w:rFonts w:ascii="Courier New" w:hAnsi="Courier New" w:cs="Courier New"/>
-        </w:rPr>
-        <w:t>Gear</w:t>
+      <w:r>
+        <w:rPr>
+          <w:rFonts w:hint="eastAsia"/>
+        </w:rPr>
+        <w:t xml:space="preserve">This method must create and return the corresponding </w:t>
+      </w:r>
+      <w:r>
+        <w:rPr>
+          <w:rFonts w:ascii="Courier New" w:hAnsi="Courier New" w:cs="Courier New"/>
+        </w:rPr>
+        <w:t>CommandImpl</w:t>
+      </w:r>
+      <w:r>
+        <w:rPr>
+          <w:rFonts w:hint="eastAsia"/>
+        </w:rPr>
+        <w:t xml:space="preserve"> partner.</w:t>
+      </w:r>
+      <w:r>
+        <w:rPr>
+          <w:rFonts w:hint="eastAsia"/>
+        </w:rPr>
+        <w:t xml:space="preserve"> The framework will then call </w:t>
+      </w:r>
+      <w:r>
+        <w:rPr>
+          <w:rFonts w:ascii="Courier New" w:hAnsi="Courier New" w:cs="Courier New"/>
+        </w:rPr>
+        <w:t>execute</w:t>
+      </w:r>
+      <w:r>
+        <w:rPr>
+          <w:rFonts w:hint="eastAsia"/>
+        </w:rPr>
+        <w:t xml:space="preserve"> on the CommandImpl instance to finally execute the subcommand.</w:t>
       </w:r>
     </w:p>
     <w:p>
+      <w:pPr>
+        <w:pStyle w:val="2"/>
+        <w:rPr>
+          <w:rFonts w:ascii="Courier New" w:hAnsi="Courier New" w:cs="Courier New"/>
+        </w:rPr>
+      </w:pPr>
+      <w:r>
+        <w:rPr>
+          <w:rFonts w:hint="eastAsia"/>
+        </w:rPr>
+        <w:t xml:space="preserve">Register the New Subcommand into </w:t>
+      </w:r>
+      <w:r>
+        <w:rPr>
+          <w:rFonts w:ascii="Courier New" w:hAnsi="Courier New" w:cs="Courier New"/>
+        </w:rPr>
+        <w:t>Gear</w:t>
+      </w:r>
+    </w:p>
+    <w:p>
       <w:r>
         <w:rPr>
           <w:rFonts w:hint="eastAsia"/>
@@ -1637,13 +1662,7 @@
         <w:rPr>
           <w:rFonts w:hint="eastAsia"/>
         </w:rPr>
-        <w:t>I</w:t>
-      </w:r>
-      <w:r>
-        <w:rPr>
-          <w:rFonts w:hint="eastAsia"/>
-        </w:rPr>
-        <w:t xml:space="preserve">n the constructor of </w:t>
+        <w:t xml:space="preserve">In the constructor of </w:t>
       </w:r>
       <w:r>
         <w:rPr>

</xml_diff>